<commit_message>
week 3 notes etc.
</commit_message>
<xml_diff>
--- a/notes/week2.docx
+++ b/notes/week2.docx
@@ -59,13 +59,13 @@
         <w:pStyle w:val="Date"/>
       </w:pPr>
       <w:r>
-        <w:t xml:space="preserve">12:47</w:t>
-      </w:r>
-      <w:r>
-        <w:t xml:space="preserve"> </w:t>
-      </w:r>
-      <w:r>
-        <w:t xml:space="preserve">05</w:t>
+        <w:t xml:space="preserve">12:27</w:t>
+      </w:r>
+      <w:r>
+        <w:t xml:space="preserve"> </w:t>
+      </w:r>
+      <w:r>
+        <w:t xml:space="preserve">17</w:t>
       </w:r>
       <w:r>
         <w:t xml:space="preserve"> </w:t>
@@ -4716,7 +4716,7 @@
         <w:rPr>
           <w:rStyle w:val="NormalTok"/>
         </w:rPr>
-        <w:t xml:space="preserve">mylist_length:</w:t>
+        <w:t xml:space="preserve">mylist:</w:t>
       </w:r>
       <w:r>
         <w:br w:type="textWrapping"/>
@@ -4924,7 +4924,7 @@
     </w:lvl>
   </w:abstractNum>
   <w:abstractNum w:abstractNumId="990">
-    <w:nsid w:val="4a96555b"/>
+    <w:nsid w:val="16b2a553"/>
     <w:multiLevelType w:val="multilevel"/>
     <w:lvl w:ilvl="0">
       <w:numFmt w:val="bullet"/>
@@ -5005,7 +5005,7 @@
     </w:lvl>
   </w:abstractNum>
   <w:abstractNum w:abstractNumId="991">
-    <w:nsid w:val="a9157fb8"/>
+    <w:nsid w:val="a5085ab9"/>
     <w:multiLevelType w:val="multilevel"/>
     <w:lvl w:ilvl="0">
       <w:numFmt w:val="bullet"/>
@@ -5086,7 +5086,7 @@
     </w:lvl>
   </w:abstractNum>
   <w:abstractNum w:abstractNumId="99411">
-    <w:nsid w:val="8e94716a"/>
+    <w:nsid w:val="2d18f9eb"/>
     <w:multiLevelType w:val="multilevel"/>
     <w:lvl w:ilvl="0">
       <w:start w:val="1"/>

</xml_diff>